<commit_message>
Update sulotion for  assignment 4
</commit_message>
<xml_diff>
--- a/Assignment 4 - Preparing a workspace for protection and attack purposes/Sulotion 4.docx
+++ b/Assignment 4 - Preparing a workspace for protection and attack purposes/Sulotion 4.docx
@@ -67,7 +67,6 @@
           <w:rtl/>
         </w:rPr>
       </w:pPr>
-      <w:bookmarkStart w:id="0" w:name="_GoBack"/>
       <w:r>
         <w:rPr>
           <w:rFonts w:hint="cs"/>
@@ -99,15 +98,7 @@
           <w:rFonts w:hint="cs"/>
           <w:rtl/>
         </w:rPr>
-        <w:t xml:space="preserve"> הגדרתי את הגדרות הרשת של </w:t>
-      </w:r>
-      <w:bookmarkEnd w:id="0"/>
-      <w:r>
-        <w:rPr>
-          <w:rFonts w:hint="cs"/>
-          <w:rtl/>
-        </w:rPr>
-        <w:t xml:space="preserve">המכונה להיות על מצב </w:t>
+        <w:t xml:space="preserve"> הגדרתי את הגדרות הרשת של המכונה להיות על מצב </w:t>
       </w:r>
       <w:r>
         <w:t>Bridged</w:t>
@@ -894,8 +885,8 @@
           <w:rtl/>
         </w:rPr>
       </w:pPr>
-      <w:bookmarkStart w:id="1" w:name="OLE_LINK1"/>
-      <w:bookmarkStart w:id="2" w:name="OLE_LINK2"/>
+      <w:bookmarkStart w:id="0" w:name="OLE_LINK1"/>
+      <w:bookmarkStart w:id="1" w:name="OLE_LINK2"/>
       <w:proofErr w:type="spellStart"/>
       <w:proofErr w:type="gramStart"/>
       <w:r>
@@ -915,8 +906,8 @@
         <w:t xml:space="preserve"> apt update</w:t>
       </w:r>
     </w:p>
+    <w:bookmarkEnd w:id="0"/>
     <w:bookmarkEnd w:id="1"/>
-    <w:bookmarkEnd w:id="2"/>
     <w:p>
       <w:pPr>
         <w:rPr>
@@ -937,8 +928,8 @@
           <w:rtl/>
         </w:rPr>
       </w:pPr>
-      <w:bookmarkStart w:id="3" w:name="OLE_LINK3"/>
-      <w:bookmarkStart w:id="4" w:name="OLE_LINK4"/>
+      <w:bookmarkStart w:id="2" w:name="OLE_LINK3"/>
+      <w:bookmarkStart w:id="3" w:name="OLE_LINK4"/>
       <w:proofErr w:type="spellStart"/>
       <w:proofErr w:type="gramStart"/>
       <w:r>
@@ -972,8 +963,8 @@
         <w:t>y</w:t>
       </w:r>
     </w:p>
+    <w:bookmarkEnd w:id="2"/>
     <w:bookmarkEnd w:id="3"/>
-    <w:bookmarkEnd w:id="4"/>
     <w:p>
       <w:pPr>
         <w:rPr>
@@ -996,7 +987,7 @@
           <w:rtl/>
         </w:rPr>
       </w:pPr>
-      <w:bookmarkStart w:id="5" w:name="OLE_LINK5"/>
+      <w:bookmarkStart w:id="4" w:name="OLE_LINK5"/>
       <w:proofErr w:type="spellStart"/>
       <w:proofErr w:type="gramStart"/>
       <w:r>
@@ -1016,7 +1007,7 @@
         <w:t xml:space="preserve"> reboot</w:t>
       </w:r>
     </w:p>
-    <w:bookmarkEnd w:id="5"/>
+    <w:bookmarkEnd w:id="4"/>
     <w:p>
       <w:pPr>
         <w:rPr>
@@ -1042,8 +1033,8 @@
           <w:rtl/>
         </w:rPr>
       </w:pPr>
-      <w:bookmarkStart w:id="6" w:name="OLE_LINK6"/>
-      <w:bookmarkStart w:id="7" w:name="OLE_LINK7"/>
+      <w:bookmarkStart w:id="5" w:name="OLE_LINK6"/>
+      <w:bookmarkStart w:id="6" w:name="OLE_LINK7"/>
       <w:proofErr w:type="spellStart"/>
       <w:proofErr w:type="gramStart"/>
       <w:r>
@@ -1077,8 +1068,8 @@
         <w:t>upgradeable</w:t>
       </w:r>
     </w:p>
+    <w:bookmarkEnd w:id="5"/>
     <w:bookmarkEnd w:id="6"/>
-    <w:bookmarkEnd w:id="7"/>
     <w:p>
       <w:pPr>
         <w:rPr>
@@ -1455,8 +1446,8 @@
           <w:rtl/>
         </w:rPr>
       </w:pPr>
-      <w:bookmarkStart w:id="8" w:name="OLE_LINK8"/>
-      <w:bookmarkStart w:id="9" w:name="OLE_LINK9"/>
+      <w:bookmarkStart w:id="7" w:name="OLE_LINK8"/>
+      <w:bookmarkStart w:id="8" w:name="OLE_LINK9"/>
       <w:proofErr w:type="spellStart"/>
       <w:proofErr w:type="gramStart"/>
       <w:r>
@@ -1475,8 +1466,8 @@
         </w:rPr>
         <w:t xml:space="preserve"> update-grub</w:t>
       </w:r>
+      <w:bookmarkEnd w:id="7"/>
       <w:bookmarkEnd w:id="8"/>
-      <w:bookmarkEnd w:id="9"/>
       <w:r>
         <w:rPr>
           <w:i/>
@@ -2966,7 +2957,16 @@
           <w:rFonts w:hint="cs"/>
           <w:rtl/>
         </w:rPr>
-        <w:t xml:space="preserve"> בתחום קבוע, וכך נוכל ההכתובת תוכל להשתנות מפעם לפעם שאנו מתחברים לרשת:</w:t>
+        <w:t xml:space="preserve"> בתחום קבוע, וכך </w:t>
+      </w:r>
+      <w:bookmarkStart w:id="9" w:name="_GoBack"/>
+      <w:bookmarkEnd w:id="9"/>
+      <w:r>
+        <w:rPr>
+          <w:rFonts w:hint="cs"/>
+          <w:rtl/>
+        </w:rPr>
+        <w:t>הכתובת תוכל להשתנות מפעם לפעם שאנו מתחברים לרשת:</w:t>
       </w:r>
     </w:p>
     <w:p>
@@ -3028,7 +3028,21 @@
           <w:rFonts w:hint="cs"/>
           <w:rtl/>
         </w:rPr>
-        <w:t xml:space="preserve">כמו כן נוכל להוסיף ממשקים נוספים לרשת כך שלכל ממשק תהיה כתובת </w:t>
+        <w:t xml:space="preserve">כמו כן נוכל להוסיף </w:t>
+      </w:r>
+      <w:r>
+        <w:rPr>
+          <w:rFonts w:hint="cs"/>
+          <w:rtl/>
+        </w:rPr>
+        <w:t xml:space="preserve">למכונה </w:t>
+      </w:r>
+      <w:r>
+        <w:rPr>
+          <w:rFonts w:hint="cs"/>
+          <w:rtl/>
+        </w:rPr>
+        <w:t xml:space="preserve">ממשקים נוספים לרשת כך שלכל ממשק תהיה כתובת </w:t>
       </w:r>
       <w:r>
         <w:rPr>

</xml_diff>